<commit_message>
added proposed new configuriton by P Tait as fig 4
</commit_message>
<xml_diff>
--- a/SummitInfra/PFS-ICS-PRU030000/PFS-ICS-PRU030000_PFS_ICS_Hardware_Configuration_Report.docx
+++ b/SummitInfra/PFS-ICS-PRU030000/PFS-ICS-PRU030000_PFS_ICS_Hardware_Configuration_Report.docx
@@ -49,7 +49,7 @@
         <w:t>0</w:t>
       </w:r>
       <w:r>
-        <w:t>5</w:t>
+        <w:t>6</w:t>
       </w:r>
       <w:r>
         <w:t xml:space="preserve"> </w:t>
@@ -70,10 +70,25 @@
         <w:jc w:val="both"/>
       </w:pPr>
       <w:r>
-        <w:t>2018-</w:t>
-      </w:r>
-      <w:r>
-        <w:t>08-27</w:t>
+        <w:t>20</w:t>
+      </w:r>
+      <w:r>
+        <w:t>20</w:t>
+      </w:r>
+      <w:r>
+        <w:t>-</w:t>
+      </w:r>
+      <w:r>
+        <w:t>0</w:t>
+      </w:r>
+      <w:r>
+        <w:t>4</w:t>
+      </w:r>
+      <w:r>
+        <w:t>-</w:t>
+      </w:r>
+      <w:r>
+        <w:t>10</w:t>
       </w:r>
       <w:r>
         <w:t xml:space="preserve"> (Original version: 2018-05</w:t>
@@ -100,9 +115,7 @@
       <w:pPr>
         <w:jc w:val="both"/>
       </w:pPr>
-      <w:bookmarkStart w:id="0" w:name="_GoBack"/>
-    </w:p>
-    <w:bookmarkEnd w:id="0"/>
+    </w:p>
     <w:p>
       <w:pPr>
         <w:jc w:val="both"/>
@@ -138,31 +151,7 @@
         <w:rPr>
           <w:b/>
         </w:rPr>
-        <w:t>e configuration</w:t>
-      </w:r>
-      <w:r>
-        <w:rPr>
-          <w:b/>
-        </w:rPr>
-        <w:t>s</w:t>
-      </w:r>
-      <w:r>
-        <w:rPr>
-          <w:b/>
-        </w:rPr>
-        <w:t xml:space="preserve"> for the PFS ICS following discussions internally within the PFS team, and between the PFS and Subaru teams over the period of April and </w:t>
-      </w:r>
-      <w:r>
-        <w:rPr>
-          <w:b/>
-        </w:rPr>
-        <w:t>August</w:t>
-      </w:r>
-      <w:r>
-        <w:rPr>
-          <w:b/>
-        </w:rPr>
-        <w:t xml:space="preserve"> 2018.</w:t>
+        <w:t>e configuration for the PFS ICS following discussions internally within the PFS team, and between the PFS and Subaru teams.</w:t>
       </w:r>
     </w:p>
     <w:p>
@@ -247,7 +236,7 @@
               <w:rPr>
                 <w:sz w:val="20"/>
               </w:rPr>
-              <w:t>5</w:t>
+              <w:t>6</w:t>
             </w:r>
           </w:p>
         </w:tc>
@@ -265,7 +254,7 @@
               <w:rPr>
                 <w:sz w:val="20"/>
               </w:rPr>
-              <w:t>HS</w:t>
+              <w:t>HS/PT</w:t>
             </w:r>
           </w:p>
         </w:tc>
@@ -283,7 +272,7 @@
               <w:rPr>
                 <w:sz w:val="20"/>
               </w:rPr>
-              <w:t>Corrected garbled figure 1</w:t>
+              <w:t>Added new figure 4</w:t>
             </w:r>
           </w:p>
         </w:tc>
@@ -303,7 +292,7 @@
               <w:rPr>
                 <w:sz w:val="20"/>
               </w:rPr>
-              <w:t>4</w:t>
+              <w:t>5</w:t>
             </w:r>
           </w:p>
         </w:tc>
@@ -339,19 +328,7 @@
               <w:rPr>
                 <w:sz w:val="20"/>
               </w:rPr>
-              <w:t xml:space="preserve">Updated the </w:t>
-            </w:r>
-            <w:r>
-              <w:rPr>
-                <w:sz w:val="20"/>
-              </w:rPr>
-              <w:t>Sept 2018</w:t>
-            </w:r>
-            <w:r>
-              <w:rPr>
-                <w:sz w:val="20"/>
-              </w:rPr>
-              <w:t xml:space="preserve"> configuration (fig 1) based on discussions between C Loomis and CDM</w:t>
+              <w:t>Corrected garbled figure 1</w:t>
             </w:r>
           </w:p>
         </w:tc>
@@ -374,7 +351,7 @@
               <w:rPr>
                 <w:sz w:val="20"/>
               </w:rPr>
-              <w:t>3</w:t>
+              <w:t>4</w:t>
             </w:r>
           </w:p>
         </w:tc>
@@ -410,51 +387,19 @@
               <w:rPr>
                 <w:sz w:val="20"/>
               </w:rPr>
-              <w:t xml:space="preserve">Updated figures following comments from </w:t>
+              <w:t xml:space="preserve">Updated the </w:t>
             </w:r>
             <w:r>
               <w:rPr>
                 <w:sz w:val="20"/>
               </w:rPr>
-              <w:t xml:space="preserve">E </w:t>
-            </w:r>
-            <w:proofErr w:type="spellStart"/>
-            <w:r>
-              <w:rPr>
-                <w:sz w:val="20"/>
-              </w:rPr>
-              <w:t>Kyono</w:t>
-            </w:r>
-            <w:proofErr w:type="spellEnd"/>
-            <w:r>
-              <w:rPr>
-                <w:sz w:val="20"/>
-              </w:rPr>
-              <w:t xml:space="preserve"> regarding </w:t>
+              <w:t>Sept 2018</w:t>
             </w:r>
             <w:r>
               <w:rPr>
                 <w:sz w:val="20"/>
               </w:rPr>
-              <w:t>core switch details</w:t>
-            </w:r>
-            <w:r>
-              <w:rPr>
-                <w:sz w:val="20"/>
-              </w:rPr>
-              <w:t xml:space="preserve"> </w:t>
-            </w:r>
-            <w:r>
-              <w:rPr>
-                <w:sz w:val="20"/>
-              </w:rPr>
-              <w:t xml:space="preserve">in current </w:t>
-            </w:r>
-            <w:r>
-              <w:rPr>
-                <w:sz w:val="20"/>
-              </w:rPr>
-              <w:t>configuration and NFS client instances across hosts</w:t>
+              <w:t xml:space="preserve"> configuration (fig 1) based on discussions between C Loomis and CDM</w:t>
             </w:r>
           </w:p>
         </w:tc>
@@ -474,6 +419,109 @@
               <w:rPr>
                 <w:sz w:val="20"/>
               </w:rPr>
+              <w:t>3</w:t>
+            </w:r>
+          </w:p>
+        </w:tc>
+        <w:tc>
+          <w:tcPr>
+            <w:tcW w:w="1710" w:type="dxa"/>
+          </w:tcPr>
+          <w:p>
+            <w:pPr>
+              <w:rPr>
+                <w:sz w:val="20"/>
+              </w:rPr>
+            </w:pPr>
+            <w:r>
+              <w:rPr>
+                <w:sz w:val="20"/>
+              </w:rPr>
+              <w:t>HS</w:t>
+            </w:r>
+          </w:p>
+        </w:tc>
+        <w:tc>
+          <w:tcPr>
+            <w:tcW w:w="6565" w:type="dxa"/>
+          </w:tcPr>
+          <w:p>
+            <w:pPr>
+              <w:rPr>
+                <w:sz w:val="20"/>
+              </w:rPr>
+            </w:pPr>
+            <w:r>
+              <w:rPr>
+                <w:sz w:val="20"/>
+              </w:rPr>
+              <w:t xml:space="preserve">Updated figures following comments from </w:t>
+            </w:r>
+            <w:r>
+              <w:rPr>
+                <w:sz w:val="20"/>
+              </w:rPr>
+              <w:t xml:space="preserve">E </w:t>
+            </w:r>
+            <w:proofErr w:type="spellStart"/>
+            <w:r>
+              <w:rPr>
+                <w:sz w:val="20"/>
+              </w:rPr>
+              <w:t>Kyono</w:t>
+            </w:r>
+            <w:proofErr w:type="spellEnd"/>
+            <w:r>
+              <w:rPr>
+                <w:sz w:val="20"/>
+              </w:rPr>
+              <w:t xml:space="preserve"> regarding </w:t>
+            </w:r>
+            <w:r>
+              <w:rPr>
+                <w:sz w:val="20"/>
+              </w:rPr>
+              <w:t>core switch details</w:t>
+            </w:r>
+            <w:r>
+              <w:rPr>
+                <w:sz w:val="20"/>
+              </w:rPr>
+              <w:t xml:space="preserve"> </w:t>
+            </w:r>
+            <w:r>
+              <w:rPr>
+                <w:sz w:val="20"/>
+              </w:rPr>
+              <w:t xml:space="preserve">in current </w:t>
+            </w:r>
+            <w:r>
+              <w:rPr>
+                <w:sz w:val="20"/>
+              </w:rPr>
+              <w:t>configuration and NFS client instances across hosts</w:t>
+            </w:r>
+          </w:p>
+        </w:tc>
+      </w:tr>
+      <w:tr>
+        <w:trPr>
+          <w:cnfStyle w:val="000000100000" w:firstRow="0" w:lastRow="0" w:firstColumn="0" w:lastColumn="0" w:oddVBand="0" w:evenVBand="0" w:oddHBand="1" w:evenHBand="0" w:firstRowFirstColumn="0" w:firstRowLastColumn="0" w:lastRowFirstColumn="0" w:lastRowLastColumn="0"/>
+        </w:trPr>
+        <w:tc>
+          <w:tcPr>
+            <w:tcW w:w="1075" w:type="dxa"/>
+          </w:tcPr>
+          <w:p>
+            <w:pPr>
+              <w:rPr>
+                <w:sz w:val="20"/>
+              </w:rPr>
+            </w:pPr>
+            <w:r>
+              <w:rPr>
+                <w:sz w:val="20"/>
+              </w:rPr>
               <w:t>2</w:t>
             </w:r>
           </w:p>
@@ -528,9 +576,6 @@
         </w:tc>
       </w:tr>
       <w:tr>
-        <w:trPr>
-          <w:cnfStyle w:val="000000100000" w:firstRow="0" w:lastRow="0" w:firstColumn="0" w:lastColumn="0" w:oddVBand="0" w:evenVBand="0" w:oddHBand="1" w:evenHBand="0" w:firstRowFirstColumn="0" w:firstRowLastColumn="0" w:lastRowFirstColumn="0" w:lastRowLastColumn="0"/>
-        </w:trPr>
         <w:tc>
           <w:tcPr>
             <w:tcW w:w="1075" w:type="dxa"/>
@@ -856,7 +901,7 @@
       <w:pPr>
         <w:pStyle w:val="Caption"/>
       </w:pPr>
-      <w:bookmarkStart w:id="1" w:name="_Ref523135339"/>
+      <w:bookmarkStart w:id="0" w:name="_Ref523135339"/>
       <w:r>
         <w:t xml:space="preserve">Figure </w:t>
       </w:r>
@@ -890,7 +935,7 @@
         </w:rPr>
         <w:fldChar w:fldCharType="end"/>
       </w:r>
-      <w:bookmarkEnd w:id="1"/>
+      <w:bookmarkEnd w:id="0"/>
       <w:r>
         <w:t>: configuration for September 2018 tests</w:t>
       </w:r>
@@ -982,7 +1027,7 @@
         <w:pStyle w:val="Caption"/>
         <w:jc w:val="both"/>
       </w:pPr>
-      <w:bookmarkStart w:id="2" w:name="_Ref517787267"/>
+      <w:bookmarkStart w:id="1" w:name="_Ref517787267"/>
       <w:r>
         <w:t xml:space="preserve">Figure </w:t>
       </w:r>
@@ -1016,7 +1061,7 @@
         </w:rPr>
         <w:fldChar w:fldCharType="end"/>
       </w:r>
-      <w:bookmarkEnd w:id="2"/>
+      <w:bookmarkEnd w:id="1"/>
       <w:r>
         <w:t>: detailed core switch configuration</w:t>
       </w:r>
@@ -1184,7 +1229,7 @@
       <w:hyperlink r:id="rId7" w:history="1">
         <w:r>
           <w:rPr>
-            <w:rFonts w:ascii="Arial" w:eastAsia="Times New Roman" w:hAnsi="Arial" w:cs="Arial"/>
+            <w:rFonts w:ascii="Arial" w:hAnsi="Arial" w:cs="Arial"/>
             <w:color w:val="3B73AF"/>
             <w:sz w:val="21"/>
             <w:szCs w:val="21"/>
@@ -1314,7 +1359,7 @@
         <w:pStyle w:val="Caption"/>
         <w:jc w:val="both"/>
       </w:pPr>
-      <w:bookmarkStart w:id="3" w:name="_Ref517787383"/>
+      <w:bookmarkStart w:id="2" w:name="_Ref517787383"/>
       <w:r>
         <w:t xml:space="preserve">Figure </w:t>
       </w:r>
@@ -1348,17 +1393,130 @@
         </w:rPr>
         <w:fldChar w:fldCharType="end"/>
       </w:r>
+      <w:bookmarkEnd w:id="2"/>
+      <w:r>
+        <w:t>: Target Configuration</w:t>
+      </w:r>
+    </w:p>
+    <w:p>
+      <w:pPr>
+        <w:pStyle w:val="Heading2"/>
+      </w:pPr>
+    </w:p>
+    <w:p>
+      <w:pPr>
+        <w:pStyle w:val="Heading2"/>
+      </w:pPr>
+      <w:r>
+        <w:t>Target Hardware Configuration</w:t>
+      </w:r>
+    </w:p>
+    <w:p>
+      <w:pPr>
+        <w:pStyle w:val="Heading2"/>
+        <w:jc w:val="both"/>
+      </w:pPr>
+    </w:p>
+    <w:p>
+      <w:pPr>
+        <w:numPr>
+          <w:ilvl w:val="0"/>
+          <w:numId w:val="6"/>
+        </w:numPr>
+        <w:textAlignment w:val="baseline"/>
+      </w:pPr>
+      <w:r>
+        <w:t xml:space="preserve">An alternative proposal for the future configuration has been proposed by P Tait (Subaru) and is shown in figure 4 below. </w:t>
+      </w:r>
+      <w:r>
+        <w:t>This configuration provides a reduced number of servers, which reduces maintenance. This is currently under discussion.</w:t>
+      </w:r>
+    </w:p>
+    <w:p>
+      <w:pPr>
+        <w:keepNext/>
+      </w:pPr>
+      <w:bookmarkStart w:id="3" w:name="_GoBack"/>
       <w:bookmarkEnd w:id="3"/>
       <w:r>
-        <w:t>: Target Configuration</w:t>
-      </w:r>
-    </w:p>
-    <w:p>
-      <w:pPr>
-        <w:pStyle w:val="Heading2"/>
-        <w:jc w:val="both"/>
-      </w:pPr>
-    </w:p>
+        <w:rPr>
+          <w:noProof/>
+        </w:rPr>
+        <w:lastRenderedPageBreak/>
+        <w:drawing>
+          <wp:inline distT="0" distB="0" distL="0" distR="0" wp14:anchorId="63E91566" wp14:editId="49BADDBF">
+            <wp:extent cx="5943600" cy="3343275"/>
+            <wp:effectExtent l="0" t="0" r="0" b="0"/>
+            <wp:docPr id="2" name="Picture 2"/>
+            <wp:cNvGraphicFramePr>
+              <a:graphicFrameLocks xmlns:a="http://schemas.openxmlformats.org/drawingml/2006/main" noChangeAspect="1"/>
+            </wp:cNvGraphicFramePr>
+            <a:graphic xmlns:a="http://schemas.openxmlformats.org/drawingml/2006/main">
+              <a:graphicData uri="http://schemas.openxmlformats.org/drawingml/2006/picture">
+                <pic:pic xmlns:pic="http://schemas.openxmlformats.org/drawingml/2006/picture">
+                  <pic:nvPicPr>
+                    <pic:cNvPr id="2" name="PfsIcsMhsHardwareConfig20200228-2_PTait.pdf"/>
+                    <pic:cNvPicPr/>
+                  </pic:nvPicPr>
+                  <pic:blipFill>
+                    <a:blip r:embed="rId9">
+                      <a:extLst>
+                        <a:ext uri="{28A0092B-C50C-407E-A947-70E740481C1C}">
+                          <a14:useLocalDpi xmlns:a14="http://schemas.microsoft.com/office/drawing/2010/main" val="0"/>
+                        </a:ext>
+                      </a:extLst>
+                    </a:blip>
+                    <a:stretch>
+                      <a:fillRect/>
+                    </a:stretch>
+                  </pic:blipFill>
+                  <pic:spPr>
+                    <a:xfrm>
+                      <a:off x="0" y="0"/>
+                      <a:ext cx="5943600" cy="3343275"/>
+                    </a:xfrm>
+                    <a:prstGeom prst="rect">
+                      <a:avLst/>
+                    </a:prstGeom>
+                  </pic:spPr>
+                </pic:pic>
+              </a:graphicData>
+            </a:graphic>
+          </wp:inline>
+        </w:drawing>
+      </w:r>
+    </w:p>
+    <w:p>
+      <w:pPr>
+        <w:pStyle w:val="Caption"/>
+      </w:pPr>
+      <w:r>
+        <w:t xml:space="preserve">Figure </w:t>
+      </w:r>
+      <w:r>
+        <w:fldChar w:fldCharType="begin"/>
+      </w:r>
+      <w:r>
+        <w:instrText xml:space="preserve"> SEQ Figure \* ARABIC </w:instrText>
+      </w:r>
+      <w:r>
+        <w:fldChar w:fldCharType="separate"/>
+      </w:r>
+      <w:r>
+        <w:rPr>
+          <w:noProof/>
+        </w:rPr>
+        <w:t>4</w:t>
+      </w:r>
+      <w:r>
+        <w:fldChar w:fldCharType="end"/>
+      </w:r>
+      <w:r>
+        <w:t>: Alternative proposal</w:t>
+      </w:r>
+    </w:p>
+    <w:p/>
+    <w:p/>
     <w:p>
       <w:pPr>
         <w:pStyle w:val="Heading2"/>
@@ -1515,6 +1673,155 @@
 <file path=word/numbering.xml><?xml version="1.0" encoding="utf-8"?>
 <w:numbering xmlns:wpc="http://schemas.microsoft.com/office/word/2010/wordprocessingCanvas" xmlns:cx="http://schemas.microsoft.com/office/drawing/2014/chartex" xmlns:cx1="http://schemas.microsoft.com/office/drawing/2015/9/8/chartex" xmlns:cx2="http://schemas.microsoft.com/office/drawing/2015/10/21/chartex" xmlns:cx3="http://schemas.microsoft.com/office/drawing/2016/5/9/chartex" xmlns:cx4="http://schemas.microsoft.com/office/drawing/2016/5/10/chartex" xmlns:cx5="http://schemas.microsoft.com/office/drawing/2016/5/11/chartex" xmlns:cx6="http://schemas.microsoft.com/office/drawing/2016/5/12/chartex" xmlns:cx7="http://schemas.microsoft.com/office/drawing/2016/5/13/chartex" xmlns:cx8="http://schemas.microsoft.com/office/drawing/2016/5/14/chartex" xmlns:mc="http://schemas.openxmlformats.org/markup-compatibility/2006" xmlns:aink="http://schemas.microsoft.com/office/drawing/2016/ink" xmlns:am3d="http://schemas.microsoft.com/office/drawing/2017/model3d" xmlns:o="urn:schemas-microsoft-com:office:office" xmlns:r="http://schemas.openxmlformats.org/officeDocument/2006/relationships" xmlns:m="http://schemas.openxmlformats.org/officeDocument/2006/math" xmlns:v="urn:schemas-microsoft-com:vml" xmlns:wp14="http://schemas.microsoft.com/office/word/2010/wordprocessingDrawing" xmlns:wp="http://schemas.openxmlformats.org/drawingml/2006/wordprocessingDrawing" xmlns:w10="urn:schemas-microsoft-com:office:word" xmlns:w="http://schemas.openxmlformats.org/wordprocessingml/2006/main" xmlns:w14="http://schemas.microsoft.com/office/word/2010/wordml" xmlns:w15="http://schemas.microsoft.com/office/word/2012/wordml" xmlns:w16cid="http://schemas.microsoft.com/office/word/2016/wordml/cid" xmlns:w16se="http://schemas.microsoft.com/office/word/2015/wordml/symex" xmlns:wpg="http://schemas.microsoft.com/office/word/2010/wordprocessingGroup" xmlns:wpi="http://schemas.microsoft.com/office/word/2010/wordprocessingInk" xmlns:wne="http://schemas.microsoft.com/office/word/2006/wordml" xmlns:wps="http://schemas.microsoft.com/office/word/2010/wordprocessingShape" mc:Ignorable="w14 w15 w16se w16cid wp14">
   <w:abstractNum w:abstractNumId="0" w15:restartNumberingAfterBreak="0">
+    <w:nsid w:val="19754F4D"/>
+    <w:multiLevelType w:val="multilevel"/>
+    <w:tmpl w:val="206ADE24"/>
+    <w:lvl w:ilvl="0">
+      <w:start w:val="1"/>
+      <w:numFmt w:val="bullet"/>
+      <w:lvlText w:val=""/>
+      <w:lvlJc w:val="left"/>
+      <w:pPr>
+        <w:tabs>
+          <w:tab w:val="num" w:pos="720"/>
+        </w:tabs>
+        <w:ind w:left="720" w:hanging="360"/>
+      </w:pPr>
+      <w:rPr>
+        <w:rFonts w:ascii="Symbol" w:hAnsi="Symbol" w:hint="default"/>
+        <w:sz w:val="20"/>
+      </w:rPr>
+    </w:lvl>
+    <w:lvl w:ilvl="1" w:tentative="1">
+      <w:start w:val="1"/>
+      <w:numFmt w:val="bullet"/>
+      <w:lvlText w:val="o"/>
+      <w:lvlJc w:val="left"/>
+      <w:pPr>
+        <w:tabs>
+          <w:tab w:val="num" w:pos="1440"/>
+        </w:tabs>
+        <w:ind w:left="1440" w:hanging="360"/>
+      </w:pPr>
+      <w:rPr>
+        <w:rFonts w:ascii="Courier New" w:hAnsi="Courier New" w:hint="default"/>
+        <w:sz w:val="20"/>
+      </w:rPr>
+    </w:lvl>
+    <w:lvl w:ilvl="2" w:tentative="1">
+      <w:start w:val="1"/>
+      <w:numFmt w:val="bullet"/>
+      <w:lvlText w:val=""/>
+      <w:lvlJc w:val="left"/>
+      <w:pPr>
+        <w:tabs>
+          <w:tab w:val="num" w:pos="2160"/>
+        </w:tabs>
+        <w:ind w:left="2160" w:hanging="360"/>
+      </w:pPr>
+      <w:rPr>
+        <w:rFonts w:ascii="Wingdings" w:hAnsi="Wingdings" w:hint="default"/>
+        <w:sz w:val="20"/>
+      </w:rPr>
+    </w:lvl>
+    <w:lvl w:ilvl="3" w:tentative="1">
+      <w:start w:val="1"/>
+      <w:numFmt w:val="bullet"/>
+      <w:lvlText w:val=""/>
+      <w:lvlJc w:val="left"/>
+      <w:pPr>
+        <w:tabs>
+          <w:tab w:val="num" w:pos="2880"/>
+        </w:tabs>
+        <w:ind w:left="2880" w:hanging="360"/>
+      </w:pPr>
+      <w:rPr>
+        <w:rFonts w:ascii="Wingdings" w:hAnsi="Wingdings" w:hint="default"/>
+        <w:sz w:val="20"/>
+      </w:rPr>
+    </w:lvl>
+    <w:lvl w:ilvl="4" w:tentative="1">
+      <w:start w:val="1"/>
+      <w:numFmt w:val="bullet"/>
+      <w:lvlText w:val=""/>
+      <w:lvlJc w:val="left"/>
+      <w:pPr>
+        <w:tabs>
+          <w:tab w:val="num" w:pos="3600"/>
+        </w:tabs>
+        <w:ind w:left="3600" w:hanging="360"/>
+      </w:pPr>
+      <w:rPr>
+        <w:rFonts w:ascii="Wingdings" w:hAnsi="Wingdings" w:hint="default"/>
+        <w:sz w:val="20"/>
+      </w:rPr>
+    </w:lvl>
+    <w:lvl w:ilvl="5" w:tentative="1">
+      <w:start w:val="1"/>
+      <w:numFmt w:val="bullet"/>
+      <w:lvlText w:val=""/>
+      <w:lvlJc w:val="left"/>
+      <w:pPr>
+        <w:tabs>
+          <w:tab w:val="num" w:pos="4320"/>
+        </w:tabs>
+        <w:ind w:left="4320" w:hanging="360"/>
+      </w:pPr>
+      <w:rPr>
+        <w:rFonts w:ascii="Wingdings" w:hAnsi="Wingdings" w:hint="default"/>
+        <w:sz w:val="20"/>
+      </w:rPr>
+    </w:lvl>
+    <w:lvl w:ilvl="6" w:tentative="1">
+      <w:start w:val="1"/>
+      <w:numFmt w:val="bullet"/>
+      <w:lvlText w:val=""/>
+      <w:lvlJc w:val="left"/>
+      <w:pPr>
+        <w:tabs>
+          <w:tab w:val="num" w:pos="5040"/>
+        </w:tabs>
+        <w:ind w:left="5040" w:hanging="360"/>
+      </w:pPr>
+      <w:rPr>
+        <w:rFonts w:ascii="Wingdings" w:hAnsi="Wingdings" w:hint="default"/>
+        <w:sz w:val="20"/>
+      </w:rPr>
+    </w:lvl>
+    <w:lvl w:ilvl="7" w:tentative="1">
+      <w:start w:val="1"/>
+      <w:numFmt w:val="bullet"/>
+      <w:lvlText w:val=""/>
+      <w:lvlJc w:val="left"/>
+      <w:pPr>
+        <w:tabs>
+          <w:tab w:val="num" w:pos="5760"/>
+        </w:tabs>
+        <w:ind w:left="5760" w:hanging="360"/>
+      </w:pPr>
+      <w:rPr>
+        <w:rFonts w:ascii="Wingdings" w:hAnsi="Wingdings" w:hint="default"/>
+        <w:sz w:val="20"/>
+      </w:rPr>
+    </w:lvl>
+    <w:lvl w:ilvl="8" w:tentative="1">
+      <w:start w:val="1"/>
+      <w:numFmt w:val="bullet"/>
+      <w:lvlText w:val=""/>
+      <w:lvlJc w:val="left"/>
+      <w:pPr>
+        <w:tabs>
+          <w:tab w:val="num" w:pos="6480"/>
+        </w:tabs>
+        <w:ind w:left="6480" w:hanging="360"/>
+      </w:pPr>
+      <w:rPr>
+        <w:rFonts w:ascii="Wingdings" w:hAnsi="Wingdings" w:hint="default"/>
+        <w:sz w:val="20"/>
+      </w:rPr>
+    </w:lvl>
+  </w:abstractNum>
+  <w:abstractNum w:abstractNumId="1" w15:restartNumberingAfterBreak="0">
     <w:nsid w:val="22B41A9B"/>
     <w:multiLevelType w:val="multilevel"/>
     <w:tmpl w:val="C6F2C160"/>
@@ -1627,7 +1934,7 @@
       </w:pPr>
     </w:lvl>
   </w:abstractNum>
-  <w:abstractNum w:abstractNumId="1" w15:restartNumberingAfterBreak="0">
+  <w:abstractNum w:abstractNumId="2" w15:restartNumberingAfterBreak="0">
     <w:nsid w:val="2E4B20E0"/>
     <w:multiLevelType w:val="hybridMultilevel"/>
     <w:tmpl w:val="AD0AF460"/>
@@ -1713,7 +2020,7 @@
       </w:pPr>
     </w:lvl>
   </w:abstractNum>
-  <w:abstractNum w:abstractNumId="2" w15:restartNumberingAfterBreak="0">
+  <w:abstractNum w:abstractNumId="3" w15:restartNumberingAfterBreak="0">
     <w:nsid w:val="32AD4A76"/>
     <w:multiLevelType w:val="hybridMultilevel"/>
     <w:tmpl w:val="BFE2E77C"/>
@@ -1799,7 +2106,7 @@
       </w:pPr>
     </w:lvl>
   </w:abstractNum>
-  <w:abstractNum w:abstractNumId="3" w15:restartNumberingAfterBreak="0">
+  <w:abstractNum w:abstractNumId="4" w15:restartNumberingAfterBreak="0">
     <w:nsid w:val="44F51CF0"/>
     <w:multiLevelType w:val="hybridMultilevel"/>
     <w:tmpl w:val="B2D42284"/>
@@ -1885,7 +2192,7 @@
       </w:pPr>
     </w:lvl>
   </w:abstractNum>
-  <w:abstractNum w:abstractNumId="4" w15:restartNumberingAfterBreak="0">
+  <w:abstractNum w:abstractNumId="5" w15:restartNumberingAfterBreak="0">
     <w:nsid w:val="63091320"/>
     <w:multiLevelType w:val="hybridMultilevel"/>
     <w:tmpl w:val="E1A88AB0"/>
@@ -1972,18 +2279,21 @@
     </w:lvl>
   </w:abstractNum>
   <w:num w:numId="1">
+    <w:abstractNumId w:val="4"/>
+  </w:num>
+  <w:num w:numId="2">
+    <w:abstractNumId w:val="2"/>
+  </w:num>
+  <w:num w:numId="3">
+    <w:abstractNumId w:val="5"/>
+  </w:num>
+  <w:num w:numId="4">
     <w:abstractNumId w:val="3"/>
   </w:num>
-  <w:num w:numId="2">
+  <w:num w:numId="5">
     <w:abstractNumId w:val="1"/>
   </w:num>
-  <w:num w:numId="3">
-    <w:abstractNumId w:val="4"/>
-  </w:num>
-  <w:num w:numId="4">
-    <w:abstractNumId w:val="2"/>
-  </w:num>
-  <w:num w:numId="5">
+  <w:num w:numId="6">
     <w:abstractNumId w:val="0"/>
   </w:num>
 </w:numbering>
@@ -2382,6 +2692,10 @@
   <w:style w:type="paragraph" w:default="1" w:styleId="Normal">
     <w:name w:val="Normal"/>
     <w:qFormat/>
+    <w:rsid w:val="00D17204"/>
+    <w:rPr>
+      <w:rFonts w:ascii="Times New Roman" w:eastAsia="Times New Roman" w:hAnsi="Times New Roman" w:cs="Times New Roman"/>
+    </w:rPr>
   </w:style>
   <w:style w:type="paragraph" w:styleId="Heading1">
     <w:name w:val="heading 1"/>
@@ -2499,7 +2813,6 @@
     <w:unhideWhenUsed/>
     <w:rsid w:val="00CE566A"/>
     <w:rPr>
-      <w:rFonts w:ascii="Times New Roman" w:hAnsi="Times New Roman" w:cs="Times New Roman"/>
       <w:sz w:val="18"/>
       <w:szCs w:val="18"/>
     </w:rPr>

</xml_diff>